<commit_message>
docs: update technical specification text style
</commit_message>
<xml_diff>
--- a/documentation/Техническое задание.docx
+++ b/documentation/Техническое задание.docx
@@ -267,7 +267,6 @@
           <w:szCs w:val="28"/>
         </w:rPr>
       </w:pPr>
-      <w:proofErr w:type="gramStart"/>
       <w:r>
         <w:rPr>
           <w:rFonts w:ascii="Times New Roman" w:eastAsia="Cambria" w:hAnsi="Times New Roman" w:cs="Times New Roman"/>
@@ -275,17 +274,7 @@
           <w:sz w:val="28"/>
           <w:szCs w:val="28"/>
         </w:rPr>
-        <w:t>на</w:t>
-      </w:r>
-      <w:proofErr w:type="gramEnd"/>
-      <w:r>
-        <w:rPr>
-          <w:rFonts w:ascii="Times New Roman" w:eastAsia="Cambria" w:hAnsi="Times New Roman" w:cs="Times New Roman"/>
-          <w:color w:val="000000"/>
-          <w:sz w:val="28"/>
-          <w:szCs w:val="28"/>
-        </w:rPr>
-        <w:t xml:space="preserve"> разработку мобильного приложения</w:t>
+        <w:t>на разработку мобильного приложения</w:t>
       </w:r>
     </w:p>
     <w:p>
@@ -2341,27 +2330,7 @@
             <w:sz w:val="28"/>
             <w:szCs w:val="28"/>
           </w:rPr>
-          <w:t xml:space="preserve">4.1.1 </w:t>
-        </w:r>
-        <w:r>
-          <w:rPr>
-            <w:rStyle w:val="affa"/>
-            <w:rFonts w:ascii="Times New Roman" w:hAnsi="Times New Roman" w:cs="Times New Roman"/>
-            <w:noProof/>
-            <w:sz w:val="28"/>
-            <w:szCs w:val="28"/>
-          </w:rPr>
-          <w:t>П</w:t>
-        </w:r>
-        <w:r>
-          <w:rPr>
-            <w:rStyle w:val="affa"/>
-            <w:rFonts w:ascii="Times New Roman" w:hAnsi="Times New Roman" w:cs="Times New Roman"/>
-            <w:noProof/>
-            <w:sz w:val="28"/>
-            <w:szCs w:val="28"/>
-          </w:rPr>
-          <w:t>еречень подсистем, их назначение и основные характеристики</w:t>
+          <w:t>4.1.1 Перечень подсистем, их назначение и основные характеристики</w:t>
         </w:r>
         <w:r>
           <w:rPr>
@@ -3744,27 +3713,7 @@
             <w:sz w:val="28"/>
             <w:szCs w:val="28"/>
           </w:rPr>
-          <w:t xml:space="preserve">4.3.1 </w:t>
-        </w:r>
-        <w:r>
-          <w:rPr>
-            <w:rStyle w:val="affa"/>
-            <w:rFonts w:ascii="Times New Roman" w:hAnsi="Times New Roman" w:cs="Times New Roman"/>
-            <w:noProof/>
-            <w:sz w:val="28"/>
-            <w:szCs w:val="28"/>
-          </w:rPr>
-          <w:t>Т</w:t>
-        </w:r>
-        <w:r>
-          <w:rPr>
-            <w:rStyle w:val="affa"/>
-            <w:rFonts w:ascii="Times New Roman" w:hAnsi="Times New Roman" w:cs="Times New Roman"/>
-            <w:noProof/>
-            <w:sz w:val="28"/>
-            <w:szCs w:val="28"/>
-          </w:rPr>
-          <w:t>ребования к лингвистическому обеспечению системы</w:t>
+          <w:t>4.3.1 Требования к лингвистическому обеспечению системы</w:t>
         </w:r>
         <w:r>
           <w:rPr>
@@ -4956,9 +4905,20 @@
     </w:p>
     <w:p>
       <w:pPr>
-        <w:pStyle w:val="a1"/>
-      </w:pPr>
-      <w:r>
+        <w:pStyle w:val="aff5"/>
+        <w:numPr>
+          <w:ilvl w:val="0"/>
+          <w:numId w:val="7"/>
+        </w:numPr>
+        <w:ind w:left="0" w:firstLine="0"/>
+        <w:rPr>
+          <w14:ligatures w14:val="standardContextual"/>
+        </w:rPr>
+      </w:pPr>
+      <w:r>
+        <w:rPr>
+          <w14:ligatures w14:val="standardContextual"/>
+        </w:rPr>
         <w:t>Термины, используемые в техническом задании</w:t>
       </w:r>
     </w:p>
@@ -5032,11 +4992,9 @@
               <w:pStyle w:val="aff5"/>
               <w:ind w:firstLine="0"/>
             </w:pPr>
-            <w:proofErr w:type="spellStart"/>
             <w:r>
               <w:t>Android</w:t>
             </w:r>
-            <w:proofErr w:type="spellEnd"/>
           </w:p>
         </w:tc>
         <w:tc>
@@ -5069,11 +5027,9 @@
             <w:pPr>
               <w:pStyle w:val="83"/>
             </w:pPr>
-            <w:proofErr w:type="spellStart"/>
             <w:r>
               <w:t>Git</w:t>
             </w:r>
-            <w:proofErr w:type="spellEnd"/>
           </w:p>
         </w:tc>
         <w:tc>
@@ -5122,15 +5078,7 @@
               <w:t>П</w:t>
             </w:r>
             <w:r>
-              <w:t xml:space="preserve">латформа для хостинга проектов на базе </w:t>
-            </w:r>
-            <w:proofErr w:type="spellStart"/>
-            <w:r>
-              <w:t>Git</w:t>
-            </w:r>
-            <w:proofErr w:type="spellEnd"/>
-            <w:r>
-              <w:t>, которая обеспечивает возможность хранения кода, управления задачами, рецензирования кода и совместной работы над проектами.</w:t>
+              <w:t>латформа для хостинга проектов на базе Git, которая обеспечивает возможность хранения кода, управления задачами, рецензирования кода и совместной работы над проектами.</w:t>
             </w:r>
           </w:p>
         </w:tc>
@@ -5241,19 +5189,9 @@
               <w:pStyle w:val="aff5"/>
               <w:ind w:firstLine="0"/>
             </w:pPr>
-            <w:proofErr w:type="spellStart"/>
             <w:r>
-              <w:t>Jetpack</w:t>
+              <w:t>Jetpack Compose</w:t>
             </w:r>
-            <w:proofErr w:type="spellEnd"/>
-            <w:r>
-              <w:t xml:space="preserve"> </w:t>
-            </w:r>
-            <w:proofErr w:type="spellStart"/>
-            <w:r>
-              <w:t>Compose</w:t>
-            </w:r>
-            <w:proofErr w:type="spellEnd"/>
           </w:p>
         </w:tc>
         <w:tc>
@@ -5266,23 +5204,7 @@
               <w:ind w:firstLine="0"/>
             </w:pPr>
             <w:r>
-              <w:t xml:space="preserve">Это декларативный набор инструментов от компании </w:t>
-            </w:r>
-            <w:proofErr w:type="spellStart"/>
-            <w:r>
-              <w:t>Google</w:t>
-            </w:r>
-            <w:proofErr w:type="spellEnd"/>
-            <w:r>
-              <w:t xml:space="preserve"> для создания приложений под ОС </w:t>
-            </w:r>
-            <w:proofErr w:type="spellStart"/>
-            <w:r>
-              <w:t>Android</w:t>
-            </w:r>
-            <w:proofErr w:type="spellEnd"/>
-            <w:r>
-              <w:t xml:space="preserve"> на языке программирования Kotlin.</w:t>
+              <w:t>Это декларативный набор инструментов от компании Google для создания приложений под ОС Android на языке программирования Kotlin.</w:t>
             </w:r>
           </w:p>
         </w:tc>
@@ -5460,21 +5382,8 @@
               </w:rPr>
               <w:t xml:space="preserve">стемы Java, так называемой Java </w:t>
             </w:r>
-            <w:proofErr w:type="spellStart"/>
             <w:r>
-              <w:t>Runtime</w:t>
-            </w:r>
-            <w:proofErr w:type="spellEnd"/>
-            <w:r>
-              <w:t xml:space="preserve"> </w:t>
-            </w:r>
-            <w:proofErr w:type="spellStart"/>
-            <w:r>
-              <w:t>Environment</w:t>
-            </w:r>
-            <w:proofErr w:type="spellEnd"/>
-            <w:r>
-              <w:t>.</w:t>
+              <w:t>Runtime Environment.</w:t>
             </w:r>
           </w:p>
         </w:tc>
@@ -5504,15 +5413,7 @@
               <w:ind w:firstLine="0"/>
             </w:pPr>
             <w:r>
-              <w:t xml:space="preserve">Открытый стандарт для создания </w:t>
-            </w:r>
-            <w:proofErr w:type="spellStart"/>
-            <w:r>
-              <w:t>токенов</w:t>
-            </w:r>
-            <w:proofErr w:type="spellEnd"/>
-            <w:r>
-              <w:t xml:space="preserve"> доступа, основанный на формате JSON.</w:t>
+              <w:t>Открытый стандарт для создания токенов доступа, основанный на формате JSON.</w:t>
             </w:r>
           </w:p>
         </w:tc>
@@ -5560,11 +5461,9 @@
               <w:pStyle w:val="aff5"/>
               <w:ind w:firstLine="0"/>
             </w:pPr>
-            <w:proofErr w:type="spellStart"/>
             <w:r>
               <w:t>Liquibase</w:t>
             </w:r>
-            <w:proofErr w:type="spellEnd"/>
           </w:p>
         </w:tc>
         <w:tc>
@@ -5667,11 +5566,9 @@
               <w:pStyle w:val="aff5"/>
               <w:ind w:firstLine="0"/>
             </w:pPr>
-            <w:proofErr w:type="spellStart"/>
             <w:r>
               <w:t>Retrofit</w:t>
             </w:r>
-            <w:proofErr w:type="spellEnd"/>
           </w:p>
         </w:tc>
         <w:tc>
@@ -5684,15 +5581,7 @@
               <w:ind w:firstLine="0"/>
             </w:pPr>
             <w:r>
-              <w:t xml:space="preserve">Это библиотека для языка программирования Java (или Kotlin), которая позволяет удобно выполнять сетевые запросы к удаленным серверам в </w:t>
-            </w:r>
-            <w:proofErr w:type="spellStart"/>
-            <w:r>
-              <w:t>Android</w:t>
-            </w:r>
-            <w:proofErr w:type="spellEnd"/>
-            <w:r>
-              <w:t>-приложениях.</w:t>
+              <w:t>Это библиотека для языка программирования Java (или Kotlin), которая позволяет удобно выполнять сетевые запросы к удаленным серверам в Android-приложениях.</w:t>
             </w:r>
           </w:p>
         </w:tc>
@@ -5817,13 +5706,8 @@
               <w:ind w:firstLine="0"/>
             </w:pPr>
             <w:r>
-              <w:t xml:space="preserve">Spring </w:t>
+              <w:t>Spring Boot</w:t>
             </w:r>
-            <w:proofErr w:type="spellStart"/>
-            <w:r>
-              <w:t>Boot</w:t>
-            </w:r>
-            <w:proofErr w:type="spellEnd"/>
           </w:p>
         </w:tc>
         <w:tc>
@@ -6393,11 +6277,9 @@
       <w:r>
         <w:t>Краткое наименование приложения: «</w:t>
       </w:r>
-      <w:proofErr w:type="spellStart"/>
       <w:r>
         <w:t>Giga</w:t>
       </w:r>
-      <w:proofErr w:type="spellEnd"/>
       <w:r>
         <w:rPr>
           <w:lang w:val="en-US"/>
@@ -6511,12 +6393,7 @@
     </w:p>
     <w:p>
       <w:pPr>
-        <w:pStyle w:val="a9"/>
-        <w:numPr>
-          <w:ilvl w:val="0"/>
-          <w:numId w:val="0"/>
-        </w:numPr>
-        <w:ind w:left="709"/>
+        <w:pStyle w:val="aff5"/>
       </w:pPr>
     </w:p>
     <w:p>
@@ -6581,12 +6458,7 @@
     </w:p>
     <w:p>
       <w:pPr>
-        <w:pStyle w:val="a9"/>
-        <w:numPr>
-          <w:ilvl w:val="0"/>
-          <w:numId w:val="0"/>
-        </w:numPr>
-        <w:ind w:left="709"/>
+        <w:pStyle w:val="aff5"/>
       </w:pPr>
     </w:p>
     <w:p>
@@ -6770,12 +6642,7 @@
     </w:p>
     <w:p>
       <w:pPr>
-        <w:pStyle w:val="a9"/>
-        <w:numPr>
-          <w:ilvl w:val="0"/>
-          <w:numId w:val="0"/>
-        </w:numPr>
-        <w:ind w:left="709"/>
+        <w:pStyle w:val="aff5"/>
       </w:pPr>
     </w:p>
     <w:p>
@@ -7217,13 +7084,8 @@
         <w:t xml:space="preserve"> </w:t>
       </w:r>
       <w:r>
-        <w:t>«</w:t>
-      </w:r>
-      <w:proofErr w:type="spellStart"/>
-      <w:r>
-        <w:t>Giga</w:t>
-      </w:r>
-      <w:proofErr w:type="spellEnd"/>
+        <w:t>«Giga</w:t>
+      </w:r>
       <w:r>
         <w:rPr>
           <w:lang w:val="en-US"/>
@@ -7259,15 +7121,7 @@
         <w:pStyle w:val="aff5"/>
       </w:pPr>
       <w:r>
-        <w:t xml:space="preserve"> Корректное функционирование клиентского мобильного приложения должно быть обеспечено для устройств с операционной системой </w:t>
-      </w:r>
-      <w:proofErr w:type="spellStart"/>
-      <w:r>
-        <w:t>Android</w:t>
-      </w:r>
-      <w:proofErr w:type="spellEnd"/>
-      <w:r>
-        <w:t xml:space="preserve"> версии 8.0 и выше. </w:t>
+        <w:t xml:space="preserve"> Корректное функционирование клиентского мобильного приложения должно быть обеспечено для устройств с операционной системой Android версии 8.0 и выше. </w:t>
       </w:r>
     </w:p>
     <w:p>
@@ -7629,7 +7483,6 @@
       <w:r>
         <w:t xml:space="preserve"> </w:t>
       </w:r>
-      <w:proofErr w:type="spellStart"/>
       <w:r>
         <w:t>Back</w:t>
       </w:r>
@@ -7639,7 +7492,6 @@
       <w:r>
         <w:t>end</w:t>
       </w:r>
-      <w:proofErr w:type="spellEnd"/>
       <w:r>
         <w:t xml:space="preserve"> </w:t>
       </w:r>
@@ -7667,11 +7519,9 @@
       <w:r>
         <w:t xml:space="preserve"> Мобильное приложение для операционной системы </w:t>
       </w:r>
-      <w:proofErr w:type="spellStart"/>
       <w:r>
         <w:t>Android</w:t>
       </w:r>
-      <w:proofErr w:type="spellEnd"/>
       <w:r>
         <w:t>;</w:t>
       </w:r>
@@ -7697,13 +7547,7 @@
     </w:p>
     <w:p>
       <w:pPr>
-        <w:pStyle w:val="a9"/>
-        <w:numPr>
-          <w:ilvl w:val="0"/>
-          <w:numId w:val="0"/>
-        </w:numPr>
-        <w:spacing w:after="159"/>
-        <w:ind w:left="709"/>
+        <w:pStyle w:val="aff5"/>
       </w:pPr>
     </w:p>
     <w:p>
@@ -7763,15 +7607,7 @@
         <w:t>предназначенный</w:t>
       </w:r>
       <w:r>
-        <w:t xml:space="preserve"> для обеспечения входа и регистрации пользователей в системе. Он отвечает за управление учётными записями пользователей, обработку аутентификации, выдачу и валидацию </w:t>
-      </w:r>
-      <w:proofErr w:type="spellStart"/>
-      <w:r>
-        <w:t>токенов</w:t>
-      </w:r>
-      <w:proofErr w:type="spellEnd"/>
-      <w:r>
-        <w:t xml:space="preserve"> доступа</w:t>
+        <w:t xml:space="preserve"> для обеспечения входа и регистрации пользователей в системе. Он отвечает за управление учётными записями пользователей, обработку аутентификации, выдачу и валидацию токенов доступа</w:t>
       </w:r>
       <w:r>
         <w:t>;</w:t>
@@ -7906,7 +7742,6 @@
     <w:p>
       <w:pPr>
         <w:pStyle w:val="aff5"/>
-        <w:ind w:left="371"/>
       </w:pPr>
       <w:r>
         <w:t>Информационное взаимодействие между клиентом и серверной частью системы должно осуществляться посредством использования протокола HTTPS.</w:t>
@@ -7937,7 +7772,6 @@
     <w:p>
       <w:pPr>
         <w:pStyle w:val="aff5"/>
-        <w:ind w:left="371"/>
       </w:pPr>
       <w:r>
         <w:t xml:space="preserve">Клиент-серверное взаимодействие основано на </w:t>
@@ -7964,7 +7798,6 @@
     <w:p>
       <w:pPr>
         <w:pStyle w:val="aff5"/>
-        <w:ind w:left="371"/>
       </w:pPr>
       <w:r>
         <w:t>Серверная часть данной системы построена на микросервисной архитектуре, что позволяет добавлять новые сервисы без значительных изменений существующего функционала.</w:t>
@@ -8983,12 +8816,7 @@
     </w:p>
     <w:p>
       <w:pPr>
-        <w:pStyle w:val="a9"/>
-        <w:numPr>
-          <w:ilvl w:val="0"/>
-          <w:numId w:val="0"/>
-        </w:numPr>
-        <w:ind w:left="709"/>
+        <w:pStyle w:val="aff5"/>
       </w:pPr>
     </w:p>
     <w:p>
@@ -9002,10 +8830,7 @@
       </w:pPr>
       <w:bookmarkStart w:id="27" w:name="_Toc199164021"/>
       <w:r>
-        <w:t>Требова</w:t>
-      </w:r>
-      <w:r>
-        <w:t>ния к пользовательскому сервису</w:t>
+        <w:t>Требования к пользовательскому сервису</w:t>
       </w:r>
       <w:bookmarkEnd w:id="27"/>
     </w:p>
@@ -9102,13 +8927,7 @@
     </w:p>
     <w:p>
       <w:pPr>
-        <w:pStyle w:val="a9"/>
-        <w:numPr>
-          <w:ilvl w:val="0"/>
-          <w:numId w:val="0"/>
-        </w:numPr>
-        <w:spacing w:after="159"/>
-        <w:ind w:left="709"/>
+        <w:pStyle w:val="aff5"/>
       </w:pPr>
     </w:p>
     <w:p>
@@ -9122,10 +8941,7 @@
       </w:pPr>
       <w:bookmarkStart w:id="28" w:name="_Toc199164022"/>
       <w:r>
-        <w:t xml:space="preserve">Требования к </w:t>
-      </w:r>
-      <w:r>
-        <w:t>сервису туров и достопримечательностей</w:t>
+        <w:t>Требования к сервису туров и достопримечательностей</w:t>
       </w:r>
       <w:bookmarkEnd w:id="28"/>
     </w:p>
@@ -9328,12 +9144,7 @@
     </w:p>
     <w:p>
       <w:pPr>
-        <w:pStyle w:val="a9"/>
-        <w:numPr>
-          <w:ilvl w:val="0"/>
-          <w:numId w:val="0"/>
-        </w:numPr>
-        <w:ind w:left="709"/>
+        <w:pStyle w:val="aff5"/>
       </w:pPr>
     </w:p>
     <w:p>
@@ -9347,10 +9158,7 @@
       </w:pPr>
       <w:bookmarkStart w:id="29" w:name="_Toc199164023"/>
       <w:r>
-        <w:t xml:space="preserve">Требования к </w:t>
-      </w:r>
-      <w:r>
-        <w:t>сервису аудиогидов</w:t>
+        <w:t>Требования к сервису аудиогидов</w:t>
       </w:r>
       <w:bookmarkEnd w:id="29"/>
     </w:p>
@@ -9472,12 +9280,7 @@
     </w:p>
     <w:p>
       <w:pPr>
-        <w:pStyle w:val="a9"/>
-        <w:numPr>
-          <w:ilvl w:val="0"/>
-          <w:numId w:val="0"/>
-        </w:numPr>
-        <w:ind w:left="709"/>
+        <w:pStyle w:val="aff5"/>
       </w:pPr>
     </w:p>
     <w:p>
@@ -9491,10 +9294,7 @@
       </w:pPr>
       <w:bookmarkStart w:id="30" w:name="_Toc199164024"/>
       <w:r>
-        <w:t xml:space="preserve">Требования к </w:t>
-      </w:r>
-      <w:r>
-        <w:t>сервису карты</w:t>
+        <w:t>Требования к сервису карты</w:t>
       </w:r>
       <w:bookmarkEnd w:id="30"/>
     </w:p>
@@ -9574,12 +9374,7 @@
     </w:p>
     <w:p>
       <w:pPr>
-        <w:pStyle w:val="a9"/>
-        <w:numPr>
-          <w:ilvl w:val="0"/>
-          <w:numId w:val="0"/>
-        </w:numPr>
-        <w:ind w:left="709"/>
+        <w:pStyle w:val="aff5"/>
       </w:pPr>
     </w:p>
     <w:p>
@@ -9593,10 +9388,7 @@
       </w:pPr>
       <w:bookmarkStart w:id="31" w:name="_Toc199164025"/>
       <w:r>
-        <w:t xml:space="preserve">Требования к </w:t>
-      </w:r>
-      <w:r>
-        <w:t>сервису отзывов</w:t>
+        <w:t>Требования к сервису отзывов</w:t>
       </w:r>
       <w:bookmarkEnd w:id="31"/>
     </w:p>
@@ -9680,12 +9472,7 @@
     </w:p>
     <w:p>
       <w:pPr>
-        <w:pStyle w:val="a9"/>
-        <w:numPr>
-          <w:ilvl w:val="0"/>
-          <w:numId w:val="0"/>
-        </w:numPr>
-        <w:ind w:left="709"/>
+        <w:pStyle w:val="aff5"/>
       </w:pPr>
     </w:p>
     <w:p>
@@ -9778,25 +9565,7 @@
           <w:sz w:val="28"/>
         </w:rPr>
         <w:lastRenderedPageBreak/>
-        <w:t xml:space="preserve">База данных должна предоставлять возможность добавления, изменения, получения и удаления данных описанным выше </w:t>
-      </w:r>
-      <w:proofErr w:type="spellStart"/>
-      <w:r>
-        <w:rPr>
-          <w:rFonts w:ascii="Times New Roman" w:hAnsi="Times New Roman"/>
-          <w:color w:val="000000" w:themeColor="text1"/>
-          <w:sz w:val="28"/>
-        </w:rPr>
-        <w:t>back-end</w:t>
-      </w:r>
-      <w:proofErr w:type="spellEnd"/>
-      <w:r>
-        <w:rPr>
-          <w:rFonts w:ascii="Times New Roman" w:hAnsi="Times New Roman"/>
-          <w:color w:val="000000" w:themeColor="text1"/>
-          <w:sz w:val="28"/>
-        </w:rPr>
-        <w:t xml:space="preserve"> подсистемам.</w:t>
+        <w:t>База данных должна предоставлять возможность добавления, изменения, получения и удаления данных описанным выше back-end подсистемам.</w:t>
       </w:r>
     </w:p>
     <w:p>
@@ -9845,13 +9614,8 @@
         <w:spacing w:before="0"/>
       </w:pPr>
       <w:bookmarkStart w:id="35" w:name="_Toc199164029"/>
-      <w:bookmarkStart w:id="36" w:name="_GoBack"/>
-      <w:bookmarkEnd w:id="36"/>
-      <w:r>
-        <w:t>Требова</w:t>
-      </w:r>
-      <w:r>
-        <w:t>ния к лингвистическому обеспечению системы</w:t>
+      <w:r>
+        <w:t>Требования к лингвистическому обеспечению системы</w:t>
       </w:r>
       <w:bookmarkEnd w:id="35"/>
     </w:p>
@@ -9894,14 +9658,11 @@
         </w:numPr>
         <w:spacing w:before="0"/>
       </w:pPr>
-      <w:bookmarkStart w:id="37" w:name="_Toc199164030"/>
-      <w:r>
-        <w:t xml:space="preserve">Требования к </w:t>
-      </w:r>
-      <w:r>
-        <w:t>программному обеспечению системы</w:t>
-      </w:r>
-      <w:bookmarkEnd w:id="37"/>
+      <w:bookmarkStart w:id="36" w:name="_Toc199164030"/>
+      <w:r>
+        <w:t>Требования к программному обеспечению системы</w:t>
+      </w:r>
+      <w:bookmarkEnd w:id="36"/>
     </w:p>
     <w:p>
       <w:pPr>
@@ -9957,19 +9718,15 @@
       <w:r>
         <w:t xml:space="preserve"> – </w:t>
       </w:r>
-      <w:proofErr w:type="spellStart"/>
       <w:r>
         <w:t>Jetpack</w:t>
       </w:r>
-      <w:proofErr w:type="spellEnd"/>
       <w:r>
         <w:t xml:space="preserve"> </w:t>
       </w:r>
-      <w:proofErr w:type="spellStart"/>
       <w:r>
         <w:t>Compose</w:t>
       </w:r>
-      <w:proofErr w:type="spellEnd"/>
       <w:r>
         <w:t>;</w:t>
       </w:r>
@@ -9991,13 +9748,8 @@
       <w:r>
         <w:t xml:space="preserve">иблиотека </w:t>
       </w:r>
-      <w:proofErr w:type="spellStart"/>
-      <w:r>
-        <w:t>Retrofit</w:t>
-      </w:r>
-      <w:proofErr w:type="spellEnd"/>
-      <w:r>
-        <w:t>;</w:t>
+      <w:r>
+        <w:t>Retrofit;</w:t>
       </w:r>
     </w:p>
     <w:p>
@@ -10073,13 +9825,8 @@
       <w:r>
         <w:t xml:space="preserve"> </w:t>
       </w:r>
-      <w:proofErr w:type="spellStart"/>
-      <w:r>
-        <w:t>Boot</w:t>
-      </w:r>
-      <w:proofErr w:type="spellEnd"/>
-      <w:r>
-        <w:t>;</w:t>
+      <w:r>
+        <w:t>Boot;</w:t>
       </w:r>
     </w:p>
     <w:p>
@@ -10114,11 +9861,9 @@
       <w:r>
         <w:t xml:space="preserve">ми базы данных </w:t>
       </w:r>
-      <w:proofErr w:type="spellStart"/>
       <w:r>
         <w:t>Liquibase</w:t>
       </w:r>
-      <w:proofErr w:type="spellEnd"/>
       <w:r>
         <w:t>;</w:t>
       </w:r>
@@ -10173,12 +9918,12 @@
       <w:pPr>
         <w:pStyle w:val="a3"/>
       </w:pPr>
-      <w:bookmarkStart w:id="38" w:name="_Toc199164031"/>
+      <w:bookmarkStart w:id="37" w:name="_Toc199164031"/>
       <w:r>
         <w:lastRenderedPageBreak/>
         <w:t>Общие технические требования к системе</w:t>
       </w:r>
-      <w:bookmarkEnd w:id="38"/>
+      <w:bookmarkEnd w:id="37"/>
     </w:p>
     <w:p>
       <w:pPr>
@@ -10207,14 +9952,11 @@
         </w:numPr>
         <w:spacing w:before="0"/>
       </w:pPr>
-      <w:bookmarkStart w:id="39" w:name="_Toc199164032"/>
-      <w:r>
-        <w:t xml:space="preserve">Требования к </w:t>
-      </w:r>
-      <w:r>
-        <w:t>группам пользователей системы</w:t>
-      </w:r>
-      <w:bookmarkEnd w:id="39"/>
+      <w:bookmarkStart w:id="38" w:name="_Toc199164032"/>
+      <w:r>
+        <w:t>Требования к группам пользователей системы</w:t>
+      </w:r>
+      <w:bookmarkEnd w:id="38"/>
     </w:p>
     <w:p>
       <w:pPr>
@@ -10299,14 +10041,11 @@
         </w:numPr>
         <w:spacing w:before="0"/>
       </w:pPr>
-      <w:bookmarkStart w:id="40" w:name="_Toc199164033"/>
-      <w:r>
-        <w:t xml:space="preserve">Требования к </w:t>
-      </w:r>
-      <w:r>
-        <w:t>надежности</w:t>
-      </w:r>
-      <w:bookmarkEnd w:id="40"/>
+      <w:bookmarkStart w:id="39" w:name="_Toc199164033"/>
+      <w:r>
+        <w:t>Требования к надежности</w:t>
+      </w:r>
+      <w:bookmarkEnd w:id="39"/>
     </w:p>
     <w:p>
       <w:pPr>
@@ -10325,13 +10064,8 @@
       <w:pPr>
         <w:pStyle w:val="aff5"/>
       </w:pPr>
-      <w:proofErr w:type="spellStart"/>
-      <w:r>
-        <w:t>Back-end</w:t>
-      </w:r>
-      <w:proofErr w:type="spellEnd"/>
-      <w:r>
-        <w:t xml:space="preserve"> приложение должно быть спроектировано по принципам микросервисной архитектуры, включая возможность репликации необходимых микросервисов, что должно обеспечить отказоустойчивость при использовании данной технологии.</w:t>
+      <w:r>
+        <w:t>Back-end приложение должно быть спроектировано по принципам микросервисной архитектуры, включая возможность репликации необходимых микросервисов, что должно обеспечить отказоустойчивость при использовании данной технологии.</w:t>
       </w:r>
     </w:p>
     <w:p>
@@ -10386,7 +10120,7 @@
       <w:pPr>
         <w:pStyle w:val="a2"/>
       </w:pPr>
-      <w:bookmarkStart w:id="41" w:name="_Toc199164034"/>
+      <w:bookmarkStart w:id="40" w:name="_Toc199164034"/>
       <w:r>
         <w:lastRenderedPageBreak/>
         <w:t xml:space="preserve">Состав и содержание работ по созданию </w:t>
@@ -10397,7 +10131,7 @@
       <w:r>
         <w:t>системы</w:t>
       </w:r>
-      <w:bookmarkEnd w:id="41"/>
+      <w:bookmarkEnd w:id="40"/>
     </w:p>
     <w:p>
       <w:pPr>
@@ -10887,10 +10621,7 @@
       </w:pPr>
       <w:r>
         <w:lastRenderedPageBreak/>
-        <w:t xml:space="preserve">Продолжение таблицы </w:t>
-      </w:r>
-      <w:r>
-        <w:t>3</w:t>
+        <w:t>Продолжение таблицы 3</w:t>
       </w:r>
     </w:p>
     <w:tbl>
@@ -11270,7 +11001,7 @@
       <w:pPr>
         <w:pStyle w:val="a2"/>
       </w:pPr>
-      <w:bookmarkStart w:id="42" w:name="_Toc199164035"/>
+      <w:bookmarkStart w:id="41" w:name="_Toc199164035"/>
       <w:r>
         <w:lastRenderedPageBreak/>
         <w:t>По</w:t>
@@ -11278,7 +11009,7 @@
       <w:r>
         <w:t>рядок разработки автоматизированной системы</w:t>
       </w:r>
-      <w:bookmarkEnd w:id="42"/>
+      <w:bookmarkEnd w:id="41"/>
     </w:p>
     <w:p>
       <w:pPr>
@@ -11304,7 +11035,6 @@
         </w:rPr>
         <w:t xml:space="preserve">системы контроля версий </w:t>
       </w:r>
-      <w:proofErr w:type="spellStart"/>
       <w:r>
         <w:rPr>
           <w:color w:val="auto"/>
@@ -11312,14 +11042,12 @@
         </w:rPr>
         <w:t>Git</w:t>
       </w:r>
-      <w:proofErr w:type="spellEnd"/>
       <w:r>
         <w:rPr>
           <w:color w:val="auto"/>
         </w:rPr>
         <w:t xml:space="preserve">, исходный код размещается в репозитории команды разработчиков на </w:t>
       </w:r>
-      <w:proofErr w:type="spellStart"/>
       <w:r>
         <w:rPr>
           <w:color w:val="auto"/>
@@ -11327,7 +11055,6 @@
         </w:rPr>
         <w:t>Github</w:t>
       </w:r>
-      <w:proofErr w:type="spellEnd"/>
       <w:r>
         <w:rPr>
           <w:color w:val="auto"/>
@@ -11376,13 +11103,8 @@
       <w:r>
         <w:t xml:space="preserve">дологии управления проектами, основанной на подходе </w:t>
       </w:r>
-      <w:proofErr w:type="spellStart"/>
-      <w:r>
-        <w:t>Kanban</w:t>
-      </w:r>
-      <w:proofErr w:type="spellEnd"/>
-      <w:r>
-        <w:t>. Данный метод позволяет учитывать разнородность команды, в которой участники обладают специализированными компетенциями и не могут выполнять задачи вне своей области.</w:t>
+      <w:r>
+        <w:t>Kanban. Данный метод позволяет учитывать разнородность команды, в которой участники обладают специализированными компетенциями и не могут выполнять задачи вне своей области.</w:t>
       </w:r>
     </w:p>
     <w:p>
@@ -11499,15 +11221,7 @@
         <w:t xml:space="preserve"> «Сервис авторизации», обеспечивающий регистрацию, ауте</w:t>
       </w:r>
       <w:r>
-        <w:t>нтификацию и выдачу JWT-</w:t>
-      </w:r>
-      <w:proofErr w:type="spellStart"/>
-      <w:r>
-        <w:t>токенов</w:t>
-      </w:r>
-      <w:proofErr w:type="spellEnd"/>
-      <w:r>
-        <w:t>;</w:t>
+        <w:t>нтификацию и выдачу JWT-токенов;</w:t>
       </w:r>
     </w:p>
     <w:p>
@@ -11578,15 +11292,7 @@
         <w:t>Сервис карты</w:t>
       </w:r>
       <w:r>
-        <w:t xml:space="preserve">», обеспечивающая отображение маршрутов и </w:t>
-      </w:r>
-      <w:proofErr w:type="spellStart"/>
-      <w:r>
-        <w:t>геолокационных</w:t>
-      </w:r>
-      <w:proofErr w:type="spellEnd"/>
-      <w:r>
-        <w:t xml:space="preserve"> данных;</w:t>
+        <w:t>», обеспечивающая отображение маршрутов и геолокационных данных;</w:t>
       </w:r>
     </w:p>
     <w:p>
@@ -11647,7 +11353,7 @@
       <w:pPr>
         <w:pStyle w:val="a2"/>
       </w:pPr>
-      <w:bookmarkStart w:id="43" w:name="_Toc199164036"/>
+      <w:bookmarkStart w:id="42" w:name="_Toc199164036"/>
       <w:r>
         <w:lastRenderedPageBreak/>
         <w:t xml:space="preserve">Порядок контроля и приемки </w:t>
@@ -11658,7 +11364,7 @@
       <w:r>
         <w:t>системы</w:t>
       </w:r>
-      <w:bookmarkEnd w:id="43"/>
+      <w:bookmarkEnd w:id="42"/>
     </w:p>
     <w:p>
       <w:pPr>
@@ -11715,11 +11421,21 @@
     </w:p>
     <w:p>
       <w:pPr>
-        <w:pStyle w:val="a1"/>
-        <w:ind w:hanging="357"/>
-      </w:pPr>
-      <w:bookmarkStart w:id="44" w:name="_Hlk193550413"/>
-      <w:r>
+        <w:pStyle w:val="aff5"/>
+        <w:numPr>
+          <w:ilvl w:val="0"/>
+          <w:numId w:val="7"/>
+        </w:numPr>
+        <w:ind w:left="0" w:firstLine="0"/>
+        <w:rPr>
+          <w14:ligatures w14:val="standardContextual"/>
+        </w:rPr>
+      </w:pPr>
+      <w:bookmarkStart w:id="43" w:name="_Hlk193550413"/>
+      <w:r>
+        <w:rPr>
+          <w14:ligatures w14:val="standardContextual"/>
+        </w:rPr>
         <w:t>Порядок контроля и приемки системы</w:t>
       </w:r>
     </w:p>
@@ -11835,7 +11551,7 @@
           </w:p>
         </w:tc>
       </w:tr>
-      <w:bookmarkEnd w:id="44"/>
+      <w:bookmarkEnd w:id="43"/>
       <w:tr>
         <w:tc>
           <w:tcPr>
@@ -11873,21 +11589,7 @@
               <w:rPr>
                 <w:lang w:eastAsia="en-US"/>
               </w:rPr>
-              <w:t xml:space="preserve">Написана большая часть программного кода приложения, развёрнута БД с тестовыми данными и настроено её взаимодействие с </w:t>
-            </w:r>
-            <w:proofErr w:type="spellStart"/>
-            <w:r>
-              <w:rPr>
-                <w:lang w:eastAsia="en-US"/>
-              </w:rPr>
-              <w:t>back-end</w:t>
-            </w:r>
-            <w:proofErr w:type="spellEnd"/>
-            <w:r>
-              <w:rPr>
-                <w:lang w:eastAsia="en-US"/>
-              </w:rPr>
-              <w:t xml:space="preserve"> частью системы, проведена отладка и доработка программного кода, проведено тестирование системы.</w:t>
+              <w:t>Написана большая часть программного кода приложения, развёрнута БД с тестовыми данными и настроено её взаимодействие с back-end частью системы, проведена отладка и доработка программного кода, проведено тестирование системы.</w:t>
             </w:r>
           </w:p>
         </w:tc>
@@ -11949,12 +11651,12 @@
       <w:pPr>
         <w:pStyle w:val="a2"/>
       </w:pPr>
-      <w:bookmarkStart w:id="45" w:name="_Toc199164037"/>
+      <w:bookmarkStart w:id="44" w:name="_Toc199164037"/>
       <w:r>
         <w:lastRenderedPageBreak/>
         <w:t>Требования к составу и содержанию работ по подготовке объекта автоматизации к вводу автоматизированной системы в действие</w:t>
       </w:r>
-      <w:bookmarkEnd w:id="45"/>
+      <w:bookmarkEnd w:id="44"/>
     </w:p>
     <w:p>
       <w:pPr>
@@ -12093,12 +11795,12 @@
       <w:pPr>
         <w:pStyle w:val="a2"/>
       </w:pPr>
-      <w:bookmarkStart w:id="46" w:name="_Toc199164038"/>
+      <w:bookmarkStart w:id="45" w:name="_Toc199164038"/>
       <w:r>
         <w:lastRenderedPageBreak/>
         <w:t>Требования к документированию</w:t>
       </w:r>
-      <w:bookmarkEnd w:id="46"/>
+      <w:bookmarkEnd w:id="45"/>
     </w:p>
     <w:p>
       <w:pPr>
@@ -12142,12 +11844,12 @@
       <w:pPr>
         <w:pStyle w:val="a2"/>
       </w:pPr>
-      <w:bookmarkStart w:id="47" w:name="_Toc199164039"/>
+      <w:bookmarkStart w:id="46" w:name="_Toc199164039"/>
       <w:r>
         <w:lastRenderedPageBreak/>
         <w:t>Источники разработки</w:t>
       </w:r>
-      <w:bookmarkEnd w:id="47"/>
+      <w:bookmarkEnd w:id="46"/>
     </w:p>
     <w:p>
       <w:pPr>
@@ -12221,14 +11923,14 @@
       <w:pPr>
         <w:pStyle w:val="afff3"/>
       </w:pPr>
-      <w:bookmarkStart w:id="48" w:name="_Toc46"/>
-      <w:bookmarkStart w:id="49" w:name="_Toc199164040"/>
+      <w:bookmarkStart w:id="47" w:name="_Toc46"/>
+      <w:bookmarkStart w:id="48" w:name="_Toc199164040"/>
       <w:r>
         <w:lastRenderedPageBreak/>
         <w:t>ПРИЛОЖЕНИЕ А</w:t>
       </w:r>
+      <w:bookmarkEnd w:id="47"/>
       <w:bookmarkEnd w:id="48"/>
-      <w:bookmarkEnd w:id="49"/>
     </w:p>
     <w:p>
       <w:pPr>
@@ -12247,12 +11949,13 @@
         <w:rPr>
           <w:noProof/>
           <w:lang w:eastAsia="ru-RU"/>
+          <w14:ligatures w14:val="standardContextual"/>
         </w:rPr>
         <w:drawing>
           <wp:inline distT="0" distB="0" distL="0" distR="0">
-            <wp:extent cx="5934075" cy="5962650"/>
-            <wp:effectExtent l="0" t="0" r="9525" b="0"/>
-            <wp:docPr id="7" name="Рисунок 7" descr="Class Diagram.drawio"/>
+            <wp:extent cx="5534025" cy="5343525"/>
+            <wp:effectExtent l="0" t="0" r="9525" b="9525"/>
+            <wp:docPr id="10" name="Рисунок 10"/>
             <wp:cNvGraphicFramePr>
               <a:graphicFrameLocks xmlns:a="http://schemas.openxmlformats.org/drawingml/2006/main" noChangeAspect="1"/>
             </wp:cNvGraphicFramePr>
@@ -12260,10 +11963,8 @@
               <a:graphicData uri="http://schemas.openxmlformats.org/drawingml/2006/picture">
                 <pic:pic xmlns:pic="http://schemas.openxmlformats.org/drawingml/2006/picture">
                   <pic:nvPicPr>
-                    <pic:cNvPr id="0" name="Picture 1" descr="Class Diagram.drawio"/>
-                    <pic:cNvPicPr>
-                      <a:picLocks noChangeAspect="1" noChangeArrowheads="1"/>
-                    </pic:cNvPicPr>
+                    <pic:cNvPr id="10" name="Class Diagram.png"/>
+                    <pic:cNvPicPr/>
                   </pic:nvPicPr>
                   <pic:blipFill>
                     <a:blip r:embed="rId13">
@@ -12273,232 +11974,6 @@
                         </a:ext>
                       </a:extLst>
                     </a:blip>
-                    <a:srcRect/>
-                    <a:stretch>
-                      <a:fillRect/>
-                    </a:stretch>
-                  </pic:blipFill>
-                  <pic:spPr bwMode="auto">
-                    <a:xfrm>
-                      <a:off x="0" y="0"/>
-                      <a:ext cx="5934075" cy="5962650"/>
-                    </a:xfrm>
-                    <a:prstGeom prst="rect">
-                      <a:avLst/>
-                    </a:prstGeom>
-                    <a:noFill/>
-                    <a:ln>
-                      <a:noFill/>
-                    </a:ln>
-                  </pic:spPr>
-                </pic:pic>
-              </a:graphicData>
-            </a:graphic>
-          </wp:inline>
-        </w:drawing>
-      </w:r>
-    </w:p>
-    <w:p>
-      <w:pPr>
-        <w:pStyle w:val="a6"/>
-        <w:rPr>
-          <w:lang w:val="en-US" w:eastAsia="zh-CN"/>
-        </w:rPr>
-      </w:pPr>
-      <w:r>
-        <w:rPr>
-          <w:lang w:eastAsia="zh-CN"/>
-        </w:rPr>
-        <w:t>– Диаграмма классов проекта</w:t>
-      </w:r>
-    </w:p>
-    <w:p>
-      <w:pPr>
-        <w:pStyle w:val="aff6"/>
-        <w:rPr>
-          <w:lang w:val="en-US" w:eastAsia="zh-CN"/>
-        </w:rPr>
-      </w:pPr>
-      <w:r>
-        <w:rPr>
-          <w:noProof/>
-          <w:lang w:eastAsia="ru-RU"/>
-        </w:rPr>
-        <w:lastRenderedPageBreak/>
-        <w:drawing>
-          <wp:inline distT="0" distB="0" distL="0" distR="0">
-            <wp:extent cx="5943600" cy="6391275"/>
-            <wp:effectExtent l="0" t="0" r="0" b="9525"/>
-            <wp:docPr id="4" name="Рисунок 4" descr="Sequence Diagram.drawio"/>
-            <wp:cNvGraphicFramePr>
-              <a:graphicFrameLocks xmlns:a="http://schemas.openxmlformats.org/drawingml/2006/main" noChangeAspect="1"/>
-            </wp:cNvGraphicFramePr>
-            <a:graphic xmlns:a="http://schemas.openxmlformats.org/drawingml/2006/main">
-              <a:graphicData uri="http://schemas.openxmlformats.org/drawingml/2006/picture">
-                <pic:pic xmlns:pic="http://schemas.openxmlformats.org/drawingml/2006/picture">
-                  <pic:nvPicPr>
-                    <pic:cNvPr id="0" name="Picture 2" descr="Sequence Diagram.drawio"/>
-                    <pic:cNvPicPr>
-                      <a:picLocks noChangeAspect="1" noChangeArrowheads="1"/>
-                    </pic:cNvPicPr>
-                  </pic:nvPicPr>
-                  <pic:blipFill>
-                    <a:blip r:embed="rId14">
-                      <a:extLst>
-                        <a:ext uri="{28A0092B-C50C-407E-A947-70E740481C1C}">
-                          <a14:useLocalDpi xmlns:a14="http://schemas.microsoft.com/office/drawing/2010/main" val="0"/>
-                        </a:ext>
-                      </a:extLst>
-                    </a:blip>
-                    <a:srcRect/>
-                    <a:stretch>
-                      <a:fillRect/>
-                    </a:stretch>
-                  </pic:blipFill>
-                  <pic:spPr bwMode="auto">
-                    <a:xfrm>
-                      <a:off x="0" y="0"/>
-                      <a:ext cx="5943600" cy="6391275"/>
-                    </a:xfrm>
-                    <a:prstGeom prst="rect">
-                      <a:avLst/>
-                    </a:prstGeom>
-                    <a:noFill/>
-                    <a:ln>
-                      <a:noFill/>
-                    </a:ln>
-                  </pic:spPr>
-                </pic:pic>
-              </a:graphicData>
-            </a:graphic>
-          </wp:inline>
-        </w:drawing>
-      </w:r>
-    </w:p>
-    <w:p>
-      <w:pPr>
-        <w:pStyle w:val="a6"/>
-        <w:rPr>
-          <w:rFonts w:eastAsia="SimSun"/>
-          <w:lang w:eastAsia="zh-CN"/>
-        </w:rPr>
-      </w:pPr>
-      <w:r>
-        <w:rPr>
-          <w:rFonts w:eastAsia="SimSun"/>
-          <w:lang w:eastAsia="zh-CN"/>
-        </w:rPr>
-        <w:t>– Диаграмма последовательностей проекта</w:t>
-      </w:r>
-    </w:p>
-    <w:p>
-      <w:pPr>
-        <w:pStyle w:val="aff6"/>
-        <w:rPr>
-          <w:lang w:eastAsia="zh-CN"/>
-        </w:rPr>
-      </w:pPr>
-      <w:r>
-        <w:rPr>
-          <w:noProof/>
-          <w:lang w:eastAsia="ru-RU"/>
-        </w:rPr>
-        <w:lastRenderedPageBreak/>
-        <w:drawing>
-          <wp:inline distT="0" distB="0" distL="0" distR="0">
-            <wp:extent cx="5934075" cy="3743325"/>
-            <wp:effectExtent l="0" t="0" r="9525" b="9525"/>
-            <wp:docPr id="1" name="Рисунок 1" descr="Deployment Diagram.drawio"/>
-            <wp:cNvGraphicFramePr>
-              <a:graphicFrameLocks xmlns:a="http://schemas.openxmlformats.org/drawingml/2006/main" noChangeAspect="1"/>
-            </wp:cNvGraphicFramePr>
-            <a:graphic xmlns:a="http://schemas.openxmlformats.org/drawingml/2006/main">
-              <a:graphicData uri="http://schemas.openxmlformats.org/drawingml/2006/picture">
-                <pic:pic xmlns:pic="http://schemas.openxmlformats.org/drawingml/2006/picture">
-                  <pic:nvPicPr>
-                    <pic:cNvPr id="0" name="Picture 3" descr="Deployment Diagram.drawio"/>
-                    <pic:cNvPicPr>
-                      <a:picLocks noChangeAspect="1" noChangeArrowheads="1"/>
-                    </pic:cNvPicPr>
-                  </pic:nvPicPr>
-                  <pic:blipFill>
-                    <a:blip r:embed="rId15">
-                      <a:extLst>
-                        <a:ext uri="{28A0092B-C50C-407E-A947-70E740481C1C}">
-                          <a14:useLocalDpi xmlns:a14="http://schemas.microsoft.com/office/drawing/2010/main" val="0"/>
-                        </a:ext>
-                      </a:extLst>
-                    </a:blip>
-                    <a:srcRect/>
-                    <a:stretch>
-                      <a:fillRect/>
-                    </a:stretch>
-                  </pic:blipFill>
-                  <pic:spPr bwMode="auto">
-                    <a:xfrm>
-                      <a:off x="0" y="0"/>
-                      <a:ext cx="5934075" cy="3743325"/>
-                    </a:xfrm>
-                    <a:prstGeom prst="rect">
-                      <a:avLst/>
-                    </a:prstGeom>
-                    <a:noFill/>
-                    <a:ln>
-                      <a:noFill/>
-                    </a:ln>
-                  </pic:spPr>
-                </pic:pic>
-              </a:graphicData>
-            </a:graphic>
-          </wp:inline>
-        </w:drawing>
-      </w:r>
-    </w:p>
-    <w:p>
-      <w:pPr>
-        <w:pStyle w:val="a6"/>
-        <w:rPr>
-          <w:lang w:eastAsia="zh-CN"/>
-        </w:rPr>
-      </w:pPr>
-      <w:r>
-        <w:rPr>
-          <w:lang w:eastAsia="zh-CN"/>
-        </w:rPr>
-        <w:t>– Диаграмма развёртывания проекта</w:t>
-      </w:r>
-    </w:p>
-    <w:p>
-      <w:pPr>
-        <w:pStyle w:val="aff6"/>
-        <w:rPr>
-          <w:lang w:eastAsia="zh-CN"/>
-        </w:rPr>
-      </w:pPr>
-      <w:r>
-        <w:rPr>
-          <w:noProof/>
-          <w:lang w:eastAsia="ru-RU"/>
-          <w14:ligatures w14:val="standardContextual"/>
-        </w:rPr>
-        <w:lastRenderedPageBreak/>
-        <w:drawing>
-          <wp:inline distT="0" distB="0" distL="0" distR="0" wp14:anchorId="3098F30F" wp14:editId="47F0205D">
-            <wp:extent cx="5939790" cy="5530850"/>
-            <wp:effectExtent l="0" t="0" r="3810" b="0"/>
-            <wp:docPr id="9" name="Рисунок 9"/>
-            <wp:cNvGraphicFramePr>
-              <a:graphicFrameLocks xmlns:a="http://schemas.openxmlformats.org/drawingml/2006/main" noChangeAspect="1"/>
-            </wp:cNvGraphicFramePr>
-            <a:graphic xmlns:a="http://schemas.openxmlformats.org/drawingml/2006/main">
-              <a:graphicData uri="http://schemas.openxmlformats.org/drawingml/2006/picture">
-                <pic:pic xmlns:pic="http://schemas.openxmlformats.org/drawingml/2006/picture">
-                  <pic:nvPicPr>
-                    <pic:cNvPr id="1" name=""/>
-                    <pic:cNvPicPr/>
-                  </pic:nvPicPr>
-                  <pic:blipFill>
-                    <a:blip r:embed="rId16"/>
                     <a:stretch>
                       <a:fillRect/>
                     </a:stretch>
@@ -12506,7 +11981,7 @@
                   <pic:spPr>
                     <a:xfrm>
                       <a:off x="0" y="0"/>
-                      <a:ext cx="5939790" cy="5530850"/>
+                      <a:ext cx="5534025" cy="5343525"/>
                     </a:xfrm>
                     <a:prstGeom prst="rect">
                       <a:avLst/>
@@ -12523,6 +11998,222 @@
       <w:pPr>
         <w:pStyle w:val="a6"/>
         <w:rPr>
+          <w:lang w:val="en-US" w:eastAsia="zh-CN"/>
+        </w:rPr>
+      </w:pPr>
+      <w:r>
+        <w:rPr>
+          <w:lang w:eastAsia="zh-CN"/>
+        </w:rPr>
+        <w:t>– Диаграмма классов проекта</w:t>
+      </w:r>
+    </w:p>
+    <w:p>
+      <w:pPr>
+        <w:pStyle w:val="aff6"/>
+        <w:rPr>
+          <w:lang w:val="en-US" w:eastAsia="zh-CN"/>
+        </w:rPr>
+      </w:pPr>
+      <w:bookmarkStart w:id="49" w:name="_GoBack"/>
+      <w:r>
+        <w:rPr>
+          <w:noProof/>
+          <w:lang w:eastAsia="ru-RU"/>
+          <w14:ligatures w14:val="standardContextual"/>
+        </w:rPr>
+        <w:lastRenderedPageBreak/>
+        <w:drawing>
+          <wp:inline distT="0" distB="0" distL="0" distR="0">
+            <wp:extent cx="5939790" cy="5819775"/>
+            <wp:effectExtent l="0" t="0" r="3810" b="9525"/>
+            <wp:docPr id="11" name="Рисунок 11"/>
+            <wp:cNvGraphicFramePr>
+              <a:graphicFrameLocks xmlns:a="http://schemas.openxmlformats.org/drawingml/2006/main" noChangeAspect="1"/>
+            </wp:cNvGraphicFramePr>
+            <a:graphic xmlns:a="http://schemas.openxmlformats.org/drawingml/2006/main">
+              <a:graphicData uri="http://schemas.openxmlformats.org/drawingml/2006/picture">
+                <pic:pic xmlns:pic="http://schemas.openxmlformats.org/drawingml/2006/picture">
+                  <pic:nvPicPr>
+                    <pic:cNvPr id="11" name="Sequence Diagram (1).png"/>
+                    <pic:cNvPicPr/>
+                  </pic:nvPicPr>
+                  <pic:blipFill>
+                    <a:blip r:embed="rId14">
+                      <a:extLst>
+                        <a:ext uri="{28A0092B-C50C-407E-A947-70E740481C1C}">
+                          <a14:useLocalDpi xmlns:a14="http://schemas.microsoft.com/office/drawing/2010/main" val="0"/>
+                        </a:ext>
+                      </a:extLst>
+                    </a:blip>
+                    <a:stretch>
+                      <a:fillRect/>
+                    </a:stretch>
+                  </pic:blipFill>
+                  <pic:spPr>
+                    <a:xfrm>
+                      <a:off x="0" y="0"/>
+                      <a:ext cx="5939790" cy="5819775"/>
+                    </a:xfrm>
+                    <a:prstGeom prst="rect">
+                      <a:avLst/>
+                    </a:prstGeom>
+                  </pic:spPr>
+                </pic:pic>
+              </a:graphicData>
+            </a:graphic>
+          </wp:inline>
+        </w:drawing>
+      </w:r>
+      <w:bookmarkEnd w:id="49"/>
+    </w:p>
+    <w:p>
+      <w:pPr>
+        <w:pStyle w:val="a6"/>
+        <w:rPr>
+          <w:rFonts w:eastAsia="SimSun"/>
+          <w:lang w:eastAsia="zh-CN"/>
+        </w:rPr>
+      </w:pPr>
+      <w:r>
+        <w:rPr>
+          <w:rFonts w:eastAsia="SimSun"/>
+          <w:lang w:eastAsia="zh-CN"/>
+        </w:rPr>
+        <w:t>– Диаграмма последовательностей проекта</w:t>
+      </w:r>
+    </w:p>
+    <w:p>
+      <w:pPr>
+        <w:pStyle w:val="aff6"/>
+        <w:rPr>
+          <w:lang w:eastAsia="zh-CN"/>
+        </w:rPr>
+      </w:pPr>
+      <w:r>
+        <w:rPr>
+          <w:noProof/>
+          <w:lang w:eastAsia="ru-RU"/>
+          <w14:ligatures w14:val="standardContextual"/>
+        </w:rPr>
+        <w:lastRenderedPageBreak/>
+        <w:drawing>
+          <wp:inline distT="0" distB="0" distL="0" distR="0">
+            <wp:extent cx="5939790" cy="3071495"/>
+            <wp:effectExtent l="0" t="0" r="3810" b="0"/>
+            <wp:docPr id="9" name="Рисунок 9"/>
+            <wp:cNvGraphicFramePr>
+              <a:graphicFrameLocks xmlns:a="http://schemas.openxmlformats.org/drawingml/2006/main" noChangeAspect="1"/>
+            </wp:cNvGraphicFramePr>
+            <a:graphic xmlns:a="http://schemas.openxmlformats.org/drawingml/2006/main">
+              <a:graphicData uri="http://schemas.openxmlformats.org/drawingml/2006/picture">
+                <pic:pic xmlns:pic="http://schemas.openxmlformats.org/drawingml/2006/picture">
+                  <pic:nvPicPr>
+                    <pic:cNvPr id="9" name="Deployment Diagram.png"/>
+                    <pic:cNvPicPr/>
+                  </pic:nvPicPr>
+                  <pic:blipFill>
+                    <a:blip r:embed="rId15">
+                      <a:extLst>
+                        <a:ext uri="{28A0092B-C50C-407E-A947-70E740481C1C}">
+                          <a14:useLocalDpi xmlns:a14="http://schemas.microsoft.com/office/drawing/2010/main" val="0"/>
+                        </a:ext>
+                      </a:extLst>
+                    </a:blip>
+                    <a:stretch>
+                      <a:fillRect/>
+                    </a:stretch>
+                  </pic:blipFill>
+                  <pic:spPr>
+                    <a:xfrm>
+                      <a:off x="0" y="0"/>
+                      <a:ext cx="5939790" cy="3071495"/>
+                    </a:xfrm>
+                    <a:prstGeom prst="rect">
+                      <a:avLst/>
+                    </a:prstGeom>
+                  </pic:spPr>
+                </pic:pic>
+              </a:graphicData>
+            </a:graphic>
+          </wp:inline>
+        </w:drawing>
+      </w:r>
+    </w:p>
+    <w:p>
+      <w:pPr>
+        <w:pStyle w:val="a6"/>
+        <w:rPr>
+          <w:lang w:eastAsia="zh-CN"/>
+        </w:rPr>
+      </w:pPr>
+      <w:r>
+        <w:rPr>
+          <w:lang w:eastAsia="zh-CN"/>
+        </w:rPr>
+        <w:t>– Диаграмма развёртывания проекта</w:t>
+      </w:r>
+    </w:p>
+    <w:p>
+      <w:pPr>
+        <w:pStyle w:val="aff6"/>
+        <w:rPr>
+          <w:lang w:eastAsia="zh-CN"/>
+        </w:rPr>
+      </w:pPr>
+      <w:r>
+        <w:rPr>
+          <w:noProof/>
+          <w:lang w:eastAsia="ru-RU"/>
+          <w14:ligatures w14:val="standardContextual"/>
+        </w:rPr>
+        <w:drawing>
+          <wp:inline distT="0" distB="0" distL="0" distR="0">
+            <wp:extent cx="5939790" cy="4798695"/>
+            <wp:effectExtent l="0" t="0" r="3810" b="1905"/>
+            <wp:docPr id="8" name="Рисунок 8"/>
+            <wp:cNvGraphicFramePr>
+              <a:graphicFrameLocks xmlns:a="http://schemas.openxmlformats.org/drawingml/2006/main" noChangeAspect="1"/>
+            </wp:cNvGraphicFramePr>
+            <a:graphic xmlns:a="http://schemas.openxmlformats.org/drawingml/2006/main">
+              <a:graphicData uri="http://schemas.openxmlformats.org/drawingml/2006/picture">
+                <pic:pic xmlns:pic="http://schemas.openxmlformats.org/drawingml/2006/picture">
+                  <pic:nvPicPr>
+                    <pic:cNvPr id="8" name="ER.drawio (2).png"/>
+                    <pic:cNvPicPr/>
+                  </pic:nvPicPr>
+                  <pic:blipFill>
+                    <a:blip r:embed="rId16">
+                      <a:extLst>
+                        <a:ext uri="{28A0092B-C50C-407E-A947-70E740481C1C}">
+                          <a14:useLocalDpi xmlns:a14="http://schemas.microsoft.com/office/drawing/2010/main" val="0"/>
+                        </a:ext>
+                      </a:extLst>
+                    </a:blip>
+                    <a:stretch>
+                      <a:fillRect/>
+                    </a:stretch>
+                  </pic:blipFill>
+                  <pic:spPr>
+                    <a:xfrm>
+                      <a:off x="0" y="0"/>
+                      <a:ext cx="5939790" cy="4798695"/>
+                    </a:xfrm>
+                    <a:prstGeom prst="rect">
+                      <a:avLst/>
+                    </a:prstGeom>
+                  </pic:spPr>
+                </pic:pic>
+              </a:graphicData>
+            </a:graphic>
+          </wp:inline>
+        </w:drawing>
+      </w:r>
+    </w:p>
+    <w:p>
+      <w:pPr>
+        <w:pStyle w:val="a6"/>
+        <w:rPr>
           <w:lang w:eastAsia="zh-CN"/>
         </w:rPr>
       </w:pPr>
@@ -12545,7 +12236,6 @@
         <w:t>диаграмма базы данных</w:t>
       </w:r>
     </w:p>
-    <w:p/>
     <w:sectPr>
       <w:footerReference w:type="default" r:id="rId17"/>
       <w:pgSz w:w="11906" w:h="16838"/>
@@ -12592,6 +12282,7 @@
         <w:docPartUnique/>
       </w:docPartObj>
     </w:sdtPr>
+    <w:sdtEndPr/>
     <w:sdtContent>
       <w:p>
         <w:pPr>
@@ -12611,7 +12302,7 @@
           <w:rPr>
             <w:noProof/>
           </w:rPr>
-          <w:t>21</w:t>
+          <w:t>35</w:t>
         </w:r>
         <w:r>
           <w:fldChar w:fldCharType="end"/>
@@ -27930,7 +27621,7 @@
 </file>
 
 <file path=customXml/itemProps1.xml><?xml version="1.0" encoding="utf-8"?>
-<ds:datastoreItem xmlns:ds="http://schemas.openxmlformats.org/officeDocument/2006/customXml" ds:itemID="{2A74E863-4261-460F-98FA-EDDA0DB00BC6}">
+<ds:datastoreItem xmlns:ds="http://schemas.openxmlformats.org/officeDocument/2006/customXml" ds:itemID="{DE04A602-8566-4175-B8E0-374FFD1005C0}">
   <ds:schemaRefs>
     <ds:schemaRef ds:uri="http://schemas.openxmlformats.org/officeDocument/2006/bibliography"/>
   </ds:schemaRefs>

</xml_diff>

<commit_message>
docs: change text style in technical specification
</commit_message>
<xml_diff>
--- a/documentation/Техническое задание.docx
+++ b/documentation/Техническое задание.docx
@@ -267,6 +267,7 @@
           <w:szCs w:val="28"/>
         </w:rPr>
       </w:pPr>
+      <w:proofErr w:type="gramStart"/>
       <w:r>
         <w:rPr>
           <w:rFonts w:ascii="Times New Roman" w:eastAsia="Cambria" w:hAnsi="Times New Roman" w:cs="Times New Roman"/>
@@ -274,7 +275,17 @@
           <w:sz w:val="28"/>
           <w:szCs w:val="28"/>
         </w:rPr>
-        <w:t>на разработку мобильного приложения</w:t>
+        <w:t>на</w:t>
+      </w:r>
+      <w:proofErr w:type="gramEnd"/>
+      <w:r>
+        <w:rPr>
+          <w:rFonts w:ascii="Times New Roman" w:eastAsia="Cambria" w:hAnsi="Times New Roman" w:cs="Times New Roman"/>
+          <w:color w:val="000000"/>
+          <w:sz w:val="28"/>
+          <w:szCs w:val="28"/>
+        </w:rPr>
+        <w:t xml:space="preserve"> разработку мобильного приложения</w:t>
       </w:r>
     </w:p>
     <w:p>
@@ -4992,9 +5003,11 @@
               <w:pStyle w:val="aff5"/>
               <w:ind w:firstLine="0"/>
             </w:pPr>
+            <w:proofErr w:type="spellStart"/>
             <w:r>
               <w:t>Android</w:t>
             </w:r>
+            <w:proofErr w:type="spellEnd"/>
           </w:p>
         </w:tc>
         <w:tc>
@@ -5027,9 +5040,11 @@
             <w:pPr>
               <w:pStyle w:val="83"/>
             </w:pPr>
+            <w:proofErr w:type="spellStart"/>
             <w:r>
               <w:t>Git</w:t>
             </w:r>
+            <w:proofErr w:type="spellEnd"/>
           </w:p>
         </w:tc>
         <w:tc>
@@ -5078,7 +5093,15 @@
               <w:t>П</w:t>
             </w:r>
             <w:r>
-              <w:t>латформа для хостинга проектов на базе Git, которая обеспечивает возможность хранения кода, управления задачами, рецензирования кода и совместной работы над проектами.</w:t>
+              <w:t xml:space="preserve">латформа для хостинга проектов на базе </w:t>
+            </w:r>
+            <w:proofErr w:type="spellStart"/>
+            <w:r>
+              <w:t>Git</w:t>
+            </w:r>
+            <w:proofErr w:type="spellEnd"/>
+            <w:r>
+              <w:t>, которая обеспечивает возможность хранения кода, управления задачами, рецензирования кода и совместной работы над проектами.</w:t>
             </w:r>
           </w:p>
         </w:tc>
@@ -5189,9 +5212,19 @@
               <w:pStyle w:val="aff5"/>
               <w:ind w:firstLine="0"/>
             </w:pPr>
+            <w:proofErr w:type="spellStart"/>
             <w:r>
-              <w:t>Jetpack Compose</w:t>
+              <w:t>Jetpack</w:t>
             </w:r>
+            <w:proofErr w:type="spellEnd"/>
+            <w:r>
+              <w:t xml:space="preserve"> </w:t>
+            </w:r>
+            <w:proofErr w:type="spellStart"/>
+            <w:r>
+              <w:t>Compose</w:t>
+            </w:r>
+            <w:proofErr w:type="spellEnd"/>
           </w:p>
         </w:tc>
         <w:tc>
@@ -5204,7 +5237,23 @@
               <w:ind w:firstLine="0"/>
             </w:pPr>
             <w:r>
-              <w:t>Это декларативный набор инструментов от компании Google для создания приложений под ОС Android на языке программирования Kotlin.</w:t>
+              <w:t xml:space="preserve">Это декларативный набор инструментов от компании </w:t>
+            </w:r>
+            <w:proofErr w:type="spellStart"/>
+            <w:r>
+              <w:t>Google</w:t>
+            </w:r>
+            <w:proofErr w:type="spellEnd"/>
+            <w:r>
+              <w:t xml:space="preserve"> для создания приложений под ОС </w:t>
+            </w:r>
+            <w:proofErr w:type="spellStart"/>
+            <w:r>
+              <w:t>Android</w:t>
+            </w:r>
+            <w:proofErr w:type="spellEnd"/>
+            <w:r>
+              <w:t xml:space="preserve"> на языке программирования Kotlin.</w:t>
             </w:r>
           </w:p>
         </w:tc>
@@ -5382,8 +5431,21 @@
               </w:rPr>
               <w:t xml:space="preserve">стемы Java, так называемой Java </w:t>
             </w:r>
+            <w:proofErr w:type="spellStart"/>
             <w:r>
-              <w:t>Runtime Environment.</w:t>
+              <w:t>Runtime</w:t>
+            </w:r>
+            <w:proofErr w:type="spellEnd"/>
+            <w:r>
+              <w:t xml:space="preserve"> </w:t>
+            </w:r>
+            <w:proofErr w:type="spellStart"/>
+            <w:r>
+              <w:t>Environment</w:t>
+            </w:r>
+            <w:proofErr w:type="spellEnd"/>
+            <w:r>
+              <w:t>.</w:t>
             </w:r>
           </w:p>
         </w:tc>
@@ -5413,7 +5475,15 @@
               <w:ind w:firstLine="0"/>
             </w:pPr>
             <w:r>
-              <w:t>Открытый стандарт для создания токенов доступа, основанный на формате JSON.</w:t>
+              <w:t xml:space="preserve">Открытый стандарт для создания </w:t>
+            </w:r>
+            <w:proofErr w:type="spellStart"/>
+            <w:r>
+              <w:t>токенов</w:t>
+            </w:r>
+            <w:proofErr w:type="spellEnd"/>
+            <w:r>
+              <w:t xml:space="preserve"> доступа, основанный на формате JSON.</w:t>
             </w:r>
           </w:p>
         </w:tc>
@@ -5461,9 +5531,11 @@
               <w:pStyle w:val="aff5"/>
               <w:ind w:firstLine="0"/>
             </w:pPr>
+            <w:proofErr w:type="spellStart"/>
             <w:r>
               <w:t>Liquibase</w:t>
             </w:r>
+            <w:proofErr w:type="spellEnd"/>
           </w:p>
         </w:tc>
         <w:tc>
@@ -5566,9 +5638,11 @@
               <w:pStyle w:val="aff5"/>
               <w:ind w:firstLine="0"/>
             </w:pPr>
+            <w:proofErr w:type="spellStart"/>
             <w:r>
               <w:t>Retrofit</w:t>
             </w:r>
+            <w:proofErr w:type="spellEnd"/>
           </w:p>
         </w:tc>
         <w:tc>
@@ -5581,7 +5655,15 @@
               <w:ind w:firstLine="0"/>
             </w:pPr>
             <w:r>
-              <w:t>Это библиотека для языка программирования Java (или Kotlin), которая позволяет удобно выполнять сетевые запросы к удаленным серверам в Android-приложениях.</w:t>
+              <w:t xml:space="preserve">Это библиотека для языка программирования Java (или Kotlin), которая позволяет удобно выполнять сетевые запросы к удаленным серверам в </w:t>
+            </w:r>
+            <w:proofErr w:type="spellStart"/>
+            <w:r>
+              <w:t>Android</w:t>
+            </w:r>
+            <w:proofErr w:type="spellEnd"/>
+            <w:r>
+              <w:t>-приложениях.</w:t>
             </w:r>
           </w:p>
         </w:tc>
@@ -5706,8 +5788,13 @@
               <w:ind w:firstLine="0"/>
             </w:pPr>
             <w:r>
-              <w:t>Spring Boot</w:t>
+              <w:t xml:space="preserve">Spring </w:t>
             </w:r>
+            <w:proofErr w:type="spellStart"/>
+            <w:r>
+              <w:t>Boot</w:t>
+            </w:r>
+            <w:proofErr w:type="spellEnd"/>
           </w:p>
         </w:tc>
         <w:tc>
@@ -6277,9 +6364,11 @@
       <w:r>
         <w:t>Краткое наименование приложения: «</w:t>
       </w:r>
+      <w:proofErr w:type="spellStart"/>
       <w:r>
         <w:t>Giga</w:t>
       </w:r>
+      <w:proofErr w:type="spellEnd"/>
       <w:r>
         <w:rPr>
           <w:lang w:val="en-US"/>
@@ -7084,8 +7173,13 @@
         <w:t xml:space="preserve"> </w:t>
       </w:r>
       <w:r>
-        <w:t>«Giga</w:t>
-      </w:r>
+        <w:t>«</w:t>
+      </w:r>
+      <w:proofErr w:type="spellStart"/>
+      <w:r>
+        <w:t>Giga</w:t>
+      </w:r>
+      <w:proofErr w:type="spellEnd"/>
       <w:r>
         <w:rPr>
           <w:lang w:val="en-US"/>
@@ -7121,7 +7215,15 @@
         <w:pStyle w:val="aff5"/>
       </w:pPr>
       <w:r>
-        <w:t xml:space="preserve"> Корректное функционирование клиентского мобильного приложения должно быть обеспечено для устройств с операционной системой Android версии 8.0 и выше. </w:t>
+        <w:t xml:space="preserve"> Корректное функционирование клиентского мобильного приложения должно быть обеспечено для устройств с операционной системой </w:t>
+      </w:r>
+      <w:proofErr w:type="spellStart"/>
+      <w:r>
+        <w:t>Android</w:t>
+      </w:r>
+      <w:proofErr w:type="spellEnd"/>
+      <w:r>
+        <w:t xml:space="preserve"> версии 8.0 и выше. </w:t>
       </w:r>
     </w:p>
     <w:p>
@@ -7483,6 +7585,7 @@
       <w:r>
         <w:t xml:space="preserve"> </w:t>
       </w:r>
+      <w:proofErr w:type="spellStart"/>
       <w:r>
         <w:t>Back</w:t>
       </w:r>
@@ -7492,6 +7595,7 @@
       <w:r>
         <w:t>end</w:t>
       </w:r>
+      <w:proofErr w:type="spellEnd"/>
       <w:r>
         <w:t xml:space="preserve"> </w:t>
       </w:r>
@@ -7519,9 +7623,11 @@
       <w:r>
         <w:t xml:space="preserve"> Мобильное приложение для операционной системы </w:t>
       </w:r>
+      <w:proofErr w:type="spellStart"/>
       <w:r>
         <w:t>Android</w:t>
       </w:r>
+      <w:proofErr w:type="spellEnd"/>
       <w:r>
         <w:t>;</w:t>
       </w:r>
@@ -7607,7 +7713,15 @@
         <w:t>предназначенный</w:t>
       </w:r>
       <w:r>
-        <w:t xml:space="preserve"> для обеспечения входа и регистрации пользователей в системе. Он отвечает за управление учётными записями пользователей, обработку аутентификации, выдачу и валидацию токенов доступа</w:t>
+        <w:t xml:space="preserve"> для обеспечения входа и регистрации пользователей в системе. Он отвечает за управление учётными записями пользователей, обработку аутентификации, выдачу и валидацию </w:t>
+      </w:r>
+      <w:proofErr w:type="spellStart"/>
+      <w:r>
+        <w:t>токенов</w:t>
+      </w:r>
+      <w:proofErr w:type="spellEnd"/>
+      <w:r>
+        <w:t xml:space="preserve"> доступа</w:t>
       </w:r>
       <w:r>
         <w:t>;</w:t>
@@ -9565,7 +9679,25 @@
           <w:sz w:val="28"/>
         </w:rPr>
         <w:lastRenderedPageBreak/>
-        <w:t>База данных должна предоставлять возможность добавления, изменения, получения и удаления данных описанным выше back-end подсистемам.</w:t>
+        <w:t xml:space="preserve">База данных должна предоставлять возможность добавления, изменения, получения и удаления данных описанным выше </w:t>
+      </w:r>
+      <w:proofErr w:type="spellStart"/>
+      <w:r>
+        <w:rPr>
+          <w:rFonts w:ascii="Times New Roman" w:hAnsi="Times New Roman"/>
+          <w:color w:val="000000" w:themeColor="text1"/>
+          <w:sz w:val="28"/>
+        </w:rPr>
+        <w:t>back-end</w:t>
+      </w:r>
+      <w:proofErr w:type="spellEnd"/>
+      <w:r>
+        <w:rPr>
+          <w:rFonts w:ascii="Times New Roman" w:hAnsi="Times New Roman"/>
+          <w:color w:val="000000" w:themeColor="text1"/>
+          <w:sz w:val="28"/>
+        </w:rPr>
+        <w:t xml:space="preserve"> подсистемам.</w:t>
       </w:r>
     </w:p>
     <w:p>
@@ -9718,15 +9850,19 @@
       <w:r>
         <w:t xml:space="preserve"> – </w:t>
       </w:r>
+      <w:proofErr w:type="spellStart"/>
       <w:r>
         <w:t>Jetpack</w:t>
       </w:r>
+      <w:proofErr w:type="spellEnd"/>
       <w:r>
         <w:t xml:space="preserve"> </w:t>
       </w:r>
+      <w:proofErr w:type="spellStart"/>
       <w:r>
         <w:t>Compose</w:t>
       </w:r>
+      <w:proofErr w:type="spellEnd"/>
       <w:r>
         <w:t>;</w:t>
       </w:r>
@@ -9748,8 +9884,13 @@
       <w:r>
         <w:t xml:space="preserve">иблиотека </w:t>
       </w:r>
-      <w:r>
-        <w:t>Retrofit;</w:t>
+      <w:proofErr w:type="spellStart"/>
+      <w:r>
+        <w:t>Retrofit</w:t>
+      </w:r>
+      <w:proofErr w:type="spellEnd"/>
+      <w:r>
+        <w:t>;</w:t>
       </w:r>
     </w:p>
     <w:p>
@@ -9825,8 +9966,13 @@
       <w:r>
         <w:t xml:space="preserve"> </w:t>
       </w:r>
-      <w:r>
-        <w:t>Boot;</w:t>
+      <w:proofErr w:type="spellStart"/>
+      <w:r>
+        <w:t>Boot</w:t>
+      </w:r>
+      <w:proofErr w:type="spellEnd"/>
+      <w:r>
+        <w:t>;</w:t>
       </w:r>
     </w:p>
     <w:p>
@@ -9861,9 +10007,11 @@
       <w:r>
         <w:t xml:space="preserve">ми базы данных </w:t>
       </w:r>
+      <w:proofErr w:type="spellStart"/>
       <w:r>
         <w:t>Liquibase</w:t>
       </w:r>
+      <w:proofErr w:type="spellEnd"/>
       <w:r>
         <w:t>;</w:t>
       </w:r>
@@ -10064,8 +10212,13 @@
       <w:pPr>
         <w:pStyle w:val="aff5"/>
       </w:pPr>
-      <w:r>
-        <w:t>Back-end приложение должно быть спроектировано по принципам микросервисной архитектуры, включая возможность репликации необходимых микросервисов, что должно обеспечить отказоустойчивость при использовании данной технологии.</w:t>
+      <w:proofErr w:type="spellStart"/>
+      <w:r>
+        <w:t>Back-end</w:t>
+      </w:r>
+      <w:proofErr w:type="spellEnd"/>
+      <w:r>
+        <w:t xml:space="preserve"> приложение должно быть спроектировано по принципам микросервисной архитектуры, включая возможность репликации необходимых микросервисов, что должно обеспечить отказоустойчивость при использовании данной технологии.</w:t>
       </w:r>
     </w:p>
     <w:p>
@@ -11035,6 +11188,7 @@
         </w:rPr>
         <w:t xml:space="preserve">системы контроля версий </w:t>
       </w:r>
+      <w:proofErr w:type="spellStart"/>
       <w:r>
         <w:rPr>
           <w:color w:val="auto"/>
@@ -11042,12 +11196,14 @@
         </w:rPr>
         <w:t>Git</w:t>
       </w:r>
+      <w:proofErr w:type="spellEnd"/>
       <w:r>
         <w:rPr>
           <w:color w:val="auto"/>
         </w:rPr>
         <w:t xml:space="preserve">, исходный код размещается в репозитории команды разработчиков на </w:t>
       </w:r>
+      <w:proofErr w:type="spellStart"/>
       <w:r>
         <w:rPr>
           <w:color w:val="auto"/>
@@ -11055,6 +11211,7 @@
         </w:rPr>
         <w:t>Github</w:t>
       </w:r>
+      <w:proofErr w:type="spellEnd"/>
       <w:r>
         <w:rPr>
           <w:color w:val="auto"/>
@@ -11103,8 +11260,13 @@
       <w:r>
         <w:t xml:space="preserve">дологии управления проектами, основанной на подходе </w:t>
       </w:r>
-      <w:r>
-        <w:t>Kanban. Данный метод позволяет учитывать разнородность команды, в которой участники обладают специализированными компетенциями и не могут выполнять задачи вне своей области.</w:t>
+      <w:proofErr w:type="spellStart"/>
+      <w:r>
+        <w:t>Kanban</w:t>
+      </w:r>
+      <w:proofErr w:type="spellEnd"/>
+      <w:r>
+        <w:t>. Данный метод позволяет учитывать разнородность команды, в которой участники обладают специализированными компетенциями и не могут выполнять задачи вне своей области.</w:t>
       </w:r>
     </w:p>
     <w:p>
@@ -11221,7 +11383,15 @@
         <w:t xml:space="preserve"> «Сервис авторизации», обеспечивающий регистрацию, ауте</w:t>
       </w:r>
       <w:r>
-        <w:t>нтификацию и выдачу JWT-токенов;</w:t>
+        <w:t>нтификацию и выдачу JWT-</w:t>
+      </w:r>
+      <w:proofErr w:type="spellStart"/>
+      <w:r>
+        <w:t>токенов</w:t>
+      </w:r>
+      <w:proofErr w:type="spellEnd"/>
+      <w:r>
+        <w:t>;</w:t>
       </w:r>
     </w:p>
     <w:p>
@@ -11292,7 +11462,15 @@
         <w:t>Сервис карты</w:t>
       </w:r>
       <w:r>
-        <w:t>», обеспечивающая отображение маршрутов и геолокационных данных;</w:t>
+        <w:t xml:space="preserve">», обеспечивающая отображение маршрутов и </w:t>
+      </w:r>
+      <w:proofErr w:type="spellStart"/>
+      <w:r>
+        <w:t>геолокационных</w:t>
+      </w:r>
+      <w:proofErr w:type="spellEnd"/>
+      <w:r>
+        <w:t xml:space="preserve"> данных;</w:t>
       </w:r>
     </w:p>
     <w:p>
@@ -11589,7 +11767,21 @@
               <w:rPr>
                 <w:lang w:eastAsia="en-US"/>
               </w:rPr>
-              <w:t>Написана большая часть программного кода приложения, развёрнута БД с тестовыми данными и настроено её взаимодействие с back-end частью системы, проведена отладка и доработка программного кода, проведено тестирование системы.</w:t>
+              <w:t xml:space="preserve">Написана большая часть программного кода приложения, развёрнута БД с тестовыми данными и настроено её взаимодействие с </w:t>
+            </w:r>
+            <w:proofErr w:type="spellStart"/>
+            <w:r>
+              <w:rPr>
+                <w:lang w:eastAsia="en-US"/>
+              </w:rPr>
+              <w:t>back-end</w:t>
+            </w:r>
+            <w:proofErr w:type="spellEnd"/>
+            <w:r>
+              <w:rPr>
+                <w:lang w:eastAsia="en-US"/>
+              </w:rPr>
+              <w:t xml:space="preserve"> частью системы, проведена отладка и доработка программного кода, проведено тестирование системы.</w:t>
             </w:r>
           </w:p>
         </w:tc>
@@ -12015,7 +12207,6 @@
           <w:lang w:val="en-US" w:eastAsia="zh-CN"/>
         </w:rPr>
       </w:pPr>
-      <w:bookmarkStart w:id="49" w:name="_GoBack"/>
       <w:r>
         <w:rPr>
           <w:noProof/>
@@ -12065,7 +12256,6 @@
           </wp:inline>
         </w:drawing>
       </w:r>
-      <w:bookmarkEnd w:id="49"/>
     </w:p>
     <w:p>
       <w:pPr>
@@ -12156,6 +12346,30 @@
     </w:p>
     <w:p>
       <w:pPr>
+        <w:pStyle w:val="aff5"/>
+        <w:rPr>
+          <w:lang w:eastAsia="zh-CN"/>
+        </w:rPr>
+      </w:pPr>
+    </w:p>
+    <w:p>
+      <w:pPr>
+        <w:pStyle w:val="aff5"/>
+        <w:rPr>
+          <w:lang w:eastAsia="zh-CN"/>
+        </w:rPr>
+      </w:pPr>
+    </w:p>
+    <w:p>
+      <w:pPr>
+        <w:pStyle w:val="aff5"/>
+        <w:rPr>
+          <w:lang w:eastAsia="zh-CN"/>
+        </w:rPr>
+      </w:pPr>
+    </w:p>
+    <w:p>
+      <w:pPr>
         <w:pStyle w:val="aff6"/>
         <w:rPr>
           <w:lang w:eastAsia="zh-CN"/>
@@ -12167,6 +12381,7 @@
           <w:lang w:eastAsia="ru-RU"/>
           <w14:ligatures w14:val="standardContextual"/>
         </w:rPr>
+        <w:lastRenderedPageBreak/>
         <w:drawing>
           <wp:inline distT="0" distB="0" distL="0" distR="0">
             <wp:extent cx="5939790" cy="4798695"/>
@@ -12235,6 +12450,8 @@
         </w:rPr>
         <w:t>диаграмма базы данных</w:t>
       </w:r>
+      <w:bookmarkStart w:id="49" w:name="_GoBack"/>
+      <w:bookmarkEnd w:id="49"/>
     </w:p>
     <w:sectPr>
       <w:footerReference w:type="default" r:id="rId17"/>
@@ -12302,7 +12519,7 @@
           <w:rPr>
             <w:noProof/>
           </w:rPr>
-          <w:t>35</w:t>
+          <w:t>34</w:t>
         </w:r>
         <w:r>
           <w:fldChar w:fldCharType="end"/>
@@ -27621,7 +27838,7 @@
 </file>
 
 <file path=customXml/itemProps1.xml><?xml version="1.0" encoding="utf-8"?>
-<ds:datastoreItem xmlns:ds="http://schemas.openxmlformats.org/officeDocument/2006/customXml" ds:itemID="{DE04A602-8566-4175-B8E0-374FFD1005C0}">
+<ds:datastoreItem xmlns:ds="http://schemas.openxmlformats.org/officeDocument/2006/customXml" ds:itemID="{6CDEF598-A8F4-456A-AADA-8B0203B0B989}">
   <ds:schemaRefs>
     <ds:schemaRef ds:uri="http://schemas.openxmlformats.org/officeDocument/2006/bibliography"/>
   </ds:schemaRefs>

</xml_diff>